<commit_message>
Removed email to protect against scraping
</commit_message>
<xml_diff>
--- a/src/AlexanderMuns_SoftwareDeveloper_2023Nov17.docx
+++ b/src/AlexanderMuns_SoftwareDeveloper_2023Nov17.docx
@@ -369,7 +369,27 @@
           <w:iCs/>
           <w:lang w:val="en-CA"/>
         </w:rPr>
-        <w:t>Android Studio, Design Patterns, Eclipse, Eclipse JEE, IntelliJ IDEA, Object Oriented Design, Replit, Vim, Visual Studio</w:t>
+        <w:t xml:space="preserve">Android Studio, Design Patterns, Eclipse, Eclipse JEE, IntelliJ IDEA, Object Oriented Design, </w:t>
+      </w:r>
+      <w:proofErr w:type="spellStart"/>
+      <w:r>
+        <w:rPr>
+          <w:rFonts w:eastAsia="Arial Unicode MS"/>
+          <w:i/>
+          <w:iCs/>
+          <w:lang w:val="en-CA"/>
+        </w:rPr>
+        <w:t>Replit</w:t>
+      </w:r>
+      <w:proofErr w:type="spellEnd"/>
+      <w:r>
+        <w:rPr>
+          <w:rFonts w:eastAsia="Arial Unicode MS"/>
+          <w:i/>
+          <w:iCs/>
+          <w:lang w:val="en-CA"/>
+        </w:rPr>
+        <w:t>, Vim, Visual Studio</w:t>
       </w:r>
     </w:p>
     <w:p>
@@ -614,7 +634,21 @@
           <w:rFonts w:ascii="Arial" w:hAnsi="Arial" w:cs="Arial"/>
           <w:color w:val="auto"/>
         </w:rPr>
-        <w:t>to communicate over RESTful APIs to provide messaging and subscribing capabilities. Secured with OAuth2.</w:t>
+        <w:t>to communicate over RESTful APIs to provide messaging and subscribing capabilities. Secured with OAuth</w:t>
+      </w:r>
+      <w:r>
+        <w:rPr>
+          <w:rFonts w:ascii="Arial" w:hAnsi="Arial" w:cs="Arial"/>
+          <w:color w:val="auto"/>
+        </w:rPr>
+        <w:t>2</w:t>
+      </w:r>
+      <w:r>
+        <w:rPr>
+          <w:rFonts w:ascii="Arial" w:hAnsi="Arial" w:cs="Arial"/>
+          <w:color w:val="auto"/>
+        </w:rPr>
+        <w:t>.</w:t>
       </w:r>
     </w:p>
     <w:p>
@@ -700,8 +734,9 @@
           <w:bCs/>
           <w:lang w:val="en-US" w:eastAsia="en-US"/>
         </w:rPr>
-        <w:t>NASA Image of the Day Android App</w:t>
-      </w:r>
+        <w:t xml:space="preserve">NASA Image of the Day Android </w:t>
+      </w:r>
+      <w:proofErr w:type="gramStart"/>
       <w:r>
         <w:rPr>
           <w:rFonts w:eastAsia="Arial Unicode MS"/>
@@ -709,7 +744,7 @@
           <w:bCs/>
           <w:lang w:val="en-US" w:eastAsia="en-US"/>
         </w:rPr>
-        <w:t xml:space="preserve"> </w:t>
+        <w:t>App</w:t>
       </w:r>
       <w:r>
         <w:rPr>
@@ -718,7 +753,26 @@
           <w:bCs/>
           <w:lang w:val="en-US" w:eastAsia="en-US"/>
         </w:rPr>
-        <w:t xml:space="preserve"> |  </w:t>
+        <w:t xml:space="preserve"> </w:t>
+      </w:r>
+      <w:r>
+        <w:rPr>
+          <w:rFonts w:eastAsia="Arial Unicode MS"/>
+          <w:b/>
+          <w:bCs/>
+          <w:lang w:val="en-US" w:eastAsia="en-US"/>
+        </w:rPr>
+        <w:t xml:space="preserve"> |</w:t>
+      </w:r>
+      <w:proofErr w:type="gramEnd"/>
+      <w:r>
+        <w:rPr>
+          <w:rFonts w:eastAsia="Arial Unicode MS"/>
+          <w:b/>
+          <w:bCs/>
+          <w:lang w:val="en-US" w:eastAsia="en-US"/>
+        </w:rPr>
+        <w:t xml:space="preserve">  </w:t>
       </w:r>
       <w:hyperlink r:id="rId9" w:history="1">
         <w:r>
@@ -996,8 +1050,19 @@
           <w:iCs/>
           <w:lang w:val="en-US" w:eastAsia="en-US"/>
         </w:rPr>
-        <w:t>HTML, CSS, JavaScript, ElectronJS</w:t>
-      </w:r>
+        <w:t xml:space="preserve">HTML, CSS, JavaScript, </w:t>
+      </w:r>
+      <w:proofErr w:type="spellStart"/>
+      <w:r>
+        <w:rPr>
+          <w:rFonts w:eastAsia="Arial Unicode MS"/>
+          <w:i/>
+          <w:iCs/>
+          <w:lang w:val="en-US" w:eastAsia="en-US"/>
+        </w:rPr>
+        <w:t>ElectronJS</w:t>
+      </w:r>
+      <w:proofErr w:type="spellEnd"/>
       <w:r>
         <w:rPr>
           <w:rFonts w:eastAsia="Arial Unicode MS"/>
@@ -1042,8 +1107,9 @@
           <w:bCs/>
           <w:lang w:val="en-US" w:eastAsia="en-US"/>
         </w:rPr>
-        <w:t>Fruit Growth for Android – In Progress</w:t>
-      </w:r>
+        <w:t xml:space="preserve">Fruit Growth for Android – In </w:t>
+      </w:r>
+      <w:proofErr w:type="gramStart"/>
       <w:r>
         <w:rPr>
           <w:rFonts w:eastAsia="Arial Unicode MS"/>
@@ -1051,7 +1117,7 @@
           <w:bCs/>
           <w:lang w:val="en-US" w:eastAsia="en-US"/>
         </w:rPr>
-        <w:t xml:space="preserve"> </w:t>
+        <w:t>Progress</w:t>
       </w:r>
       <w:r>
         <w:rPr>
@@ -1060,7 +1126,26 @@
           <w:bCs/>
           <w:lang w:val="en-US" w:eastAsia="en-US"/>
         </w:rPr>
-        <w:t xml:space="preserve"> |  </w:t>
+        <w:t xml:space="preserve"> </w:t>
+      </w:r>
+      <w:r>
+        <w:rPr>
+          <w:rFonts w:eastAsia="Arial Unicode MS"/>
+          <w:b/>
+          <w:bCs/>
+          <w:lang w:val="en-US" w:eastAsia="en-US"/>
+        </w:rPr>
+        <w:t xml:space="preserve"> |</w:t>
+      </w:r>
+      <w:proofErr w:type="gramEnd"/>
+      <w:r>
+        <w:rPr>
+          <w:rFonts w:eastAsia="Arial Unicode MS"/>
+          <w:b/>
+          <w:bCs/>
+          <w:lang w:val="en-US" w:eastAsia="en-US"/>
+        </w:rPr>
+        <w:t xml:space="preserve">  </w:t>
       </w:r>
       <w:hyperlink r:id="rId12" w:history="1">
         <w:r>
@@ -1709,7 +1794,7 @@
     <w:p>
       <w:r>
         <w:pict w14:anchorId="02083D65">
-          <v:shape id="_x0000_i1027" type="#_x0000_t75" alt="A picture containing black, darkness&#10;&#10;Description automatically generated" style="width:11.25pt;height:11.25pt;visibility:visible;mso-wrap-style:square">
+          <v:shape id="_x0000_i1027" type="#_x0000_t75" alt="A picture containing black, darkness&#10;&#10;Description automatically generated" style="width:11.55pt;height:11.55pt;visibility:visible;mso-wrap-style:square">
             <v:imagedata r:id="rId15" o:title="A picture containing black, darkness&#10;&#10;Description automatically generated"/>
           </v:shape>
         </w:pict>
@@ -1769,6 +1854,7 @@
         <w:t xml:space="preserve">  </w:t>
       </w:r>
       <w:hyperlink r:id="rId17" w:history="1">
+        <w:proofErr w:type="spellStart"/>
         <w:r>
           <w:rPr>
             <w:rStyle w:val="Hyperlink"/>
@@ -1776,6 +1862,7 @@
           </w:rPr>
           <w:t>alexandermuns.dev</w:t>
         </w:r>
+        <w:proofErr w:type="spellEnd"/>
       </w:hyperlink>
     </w:p>
     <w:p>
@@ -1828,8 +1915,17 @@
             <w:rStyle w:val="Hyperlink"/>
             <w:u w:val="none"/>
           </w:rPr>
-          <w:t>linkedin.com/alexander-muns</w:t>
+          <w:t>linkedin.com/alexander-</w:t>
         </w:r>
+        <w:proofErr w:type="spellStart"/>
+        <w:r>
+          <w:rPr>
+            <w:rStyle w:val="Hyperlink"/>
+            <w:u w:val="none"/>
+          </w:rPr>
+          <w:t>muns</w:t>
+        </w:r>
+        <w:proofErr w:type="spellEnd"/>
       </w:hyperlink>
       <w:r>
         <w:t xml:space="preserve"> </w:t>
@@ -1844,7 +1940,7 @@
       </w:pPr>
       <w:r>
         <w:pict w14:anchorId="795FC76D">
-          <v:shape id="Picture 1" o:spid="_x0000_i1028" type="#_x0000_t75" alt="A picture containing black, darkness&#10;&#10;Description automatically generated" style="width:11.25pt;height:11.25pt;visibility:visible;mso-wrap-style:square" o:bullet="t">
+          <v:shape id="Picture 1" o:spid="_x0000_i1028" type="#_x0000_t75" alt="A picture containing black, darkness&#10;&#10;Description automatically generated" style="width:11.55pt;height:11.55pt;visibility:visible;mso-wrap-style:square" o:bullet="t">
             <v:imagedata r:id="rId20" o:title="A picture containing black, darkness&#10;&#10;Description automatically generated"/>
           </v:shape>
         </w:pict>
@@ -1861,8 +1957,17 @@
             <w:rStyle w:val="Hyperlink"/>
             <w:u w:val="none"/>
           </w:rPr>
-          <w:t>github.com/a-muns</w:t>
+          <w:t>github.com/a-</w:t>
         </w:r>
+        <w:proofErr w:type="spellStart"/>
+        <w:r>
+          <w:rPr>
+            <w:rStyle w:val="Hyperlink"/>
+            <w:u w:val="none"/>
+          </w:rPr>
+          <w:t>muns</w:t>
+        </w:r>
+        <w:proofErr w:type="spellEnd"/>
       </w:hyperlink>
     </w:p>
     <w:p>
@@ -2413,6 +2518,7 @@
           <w:lang w:val="en-CA"/>
         </w:rPr>
       </w:pPr>
+      <w:proofErr w:type="spellStart"/>
       <w:r>
         <w:rPr>
           <w:rFonts w:eastAsia="Arial Unicode MS"/>
@@ -2420,6 +2526,7 @@
         </w:rPr>
         <w:t>freeCodeCamp</w:t>
       </w:r>
+      <w:proofErr w:type="spellEnd"/>
     </w:p>
     <w:p>
       <w:pPr>
@@ -2753,14 +2860,14 @@
         <v:path o:extrusionok="f" gradientshapeok="t" o:connecttype="rect"/>
         <o:lock v:ext="edit" aspectratio="t"/>
       </v:shapetype>
-      <v:shape id="_x0000_i1054" type="#_x0000_t75" alt="A picture containing black, darkness&#10;&#10;Description automatically generated" style="width:75pt;height:75pt;visibility:visible;mso-wrap-style:square" o:bullet="t">
+      <v:shape id="_x0000_i1032" type="#_x0000_t75" alt="A picture containing black, darkness&#10;&#10;Description automatically generated" style="width:74.7pt;height:74.7pt;visibility:visible;mso-wrap-style:square" o:bullet="t">
         <v:imagedata r:id="rId1" o:title="A picture containing black, darkness&#10;&#10;Description automatically generated"/>
       </v:shape>
     </w:pict>
   </w:numPicBullet>
   <w:numPicBullet w:numPicBulletId="1">
     <w:pict>
-      <v:shape id="_x0000_i1055" type="#_x0000_t75" alt="A picture containing black, darkness&#10;&#10;Description automatically generated" style="width:75pt;height:75pt;visibility:visible;mso-wrap-style:square" o:bullet="t">
+      <v:shape id="_x0000_i1033" type="#_x0000_t75" alt="A picture containing black, darkness&#10;&#10;Description automatically generated" style="width:74.7pt;height:74.7pt;visibility:visible;mso-wrap-style:square" o:bullet="t">
         <v:imagedata r:id="rId2" o:title="A picture containing black, darkness&#10;&#10;Description automatically generated"/>
       </v:shape>
     </w:pict>
@@ -5956,28 +6063,28 @@
 </file>
 
 <file path=customXml/item1.xml><?xml version="1.0" encoding="utf-8"?>
+<b:Sources xmlns:b="http://schemas.openxmlformats.org/officeDocument/2006/bibliography" xmlns="http://schemas.openxmlformats.org/officeDocument/2006/bibliography" SelectedStyle="\APASixthEditionOfficeOnline.xsl" StyleName="APA" Version="6"/>
+</file>
+
+<file path=customXml/item2.xml><?xml version="1.0" encoding="utf-8"?>
 <go:gDocsCustomXmlDataStorage xmlns:go="http://customooxmlschemas.google.com/" xmlns:r="http://schemas.openxmlformats.org/officeDocument/2006/relationships">
   <go:docsCustomData xmlns:go="http://customooxmlschemas.google.com/" roundtripDataSignature="AMtx7mgVrLRJovyYB4Y/YXk9z/xRCVfnGg==">AMUW2mVoOF38XOi1dUYKcAskodyEE3qRVRRaBSrmzaK+wXcHHtMDd08TQjRb3J2Rm8JCygN52JMh+qEL+LOs64yHIm95yp0QNsacSW6FoLYp/G5AXVdHx6M=</go:docsCustomData>
 </go:gDocsCustomXmlDataStorage>
 </file>
 
-<file path=customXml/item2.xml><?xml version="1.0" encoding="utf-8"?>
-<b:Sources xmlns:b="http://schemas.openxmlformats.org/officeDocument/2006/bibliography" xmlns="http://schemas.openxmlformats.org/officeDocument/2006/bibliography" SelectedStyle="\APASixthEditionOfficeOnline.xsl" StyleName="APA" Version="6"/>
+<file path=customXml/itemProps1.xml><?xml version="1.0" encoding="utf-8"?>
+<ds:datastoreItem xmlns:ds="http://schemas.openxmlformats.org/officeDocument/2006/customXml" ds:itemID="{C8154A4A-67C8-4167-BAFE-D4514E9D0313}">
+  <ds:schemaRefs>
+    <ds:schemaRef ds:uri="http://schemas.openxmlformats.org/officeDocument/2006/bibliography"/>
+  </ds:schemaRefs>
+</ds:datastoreItem>
 </file>
 
-<file path=customXml/itemProps1.xml><?xml version="1.0" encoding="utf-8"?>
+<file path=customXml/itemProps2.xml><?xml version="1.0" encoding="utf-8"?>
 <ds:datastoreItem xmlns:ds="http://schemas.openxmlformats.org/officeDocument/2006/customXml" ds:itemID="{11111111-1234-1234-1234-123412341234}">
   <ds:schemaRefs>
     <ds:schemaRef ds:uri="http://customooxmlschemas.google.com/"/>
     <ds:schemaRef ds:uri="http://schemas.openxmlformats.org/officeDocument/2006/relationships"/>
   </ds:schemaRefs>
 </ds:datastoreItem>
-</file>
-
-<file path=customXml/itemProps2.xml><?xml version="1.0" encoding="utf-8"?>
-<ds:datastoreItem xmlns:ds="http://schemas.openxmlformats.org/officeDocument/2006/customXml" ds:itemID="{C8154A4A-67C8-4167-BAFE-D4514E9D0313}">
-  <ds:schemaRefs>
-    <ds:schemaRef ds:uri="http://schemas.openxmlformats.org/officeDocument/2006/bibliography"/>
-  </ds:schemaRefs>
-</ds:datastoreItem>
 </file>
</xml_diff>